<commit_message>
Added Exhibitor Share Predictions to model_1
</commit_message>
<xml_diff>
--- a/model_1/model_1_RunLength.docx
+++ b/model_1/model_1_RunLength.docx
@@ -3216,7 +3216,7 @@
           <w:szCs w:val="24"/>
           <w:lang w:val="en-IN" w:eastAsia="zh-CN" w:bidi="hi-IN"/>
         </w:rPr>
-        <w:t>Percentage of estimates for test set that are off by less than 25% from true value: 76.00</w:t>
+        <w:t>Percentage of estimates for test set that are off by less than 25% from true value: 73.54</w:t>
       </w:r>
     </w:p>
     <w:p>
@@ -3244,7 +3244,7 @@
           <w:szCs w:val="24"/>
           <w:lang w:val="en-IN" w:eastAsia="zh-CN" w:bidi="hi-IN"/>
         </w:rPr>
-        <w:t>Percentage of estimates for test set that are off by less than 35% from true value: 84.31</w:t>
+        <w:t>Percentage of estimates for test set that are off by less than 35% from true value: 85.23</w:t>
       </w:r>
     </w:p>
     <w:p>
@@ -3272,7 +3272,7 @@
           <w:szCs w:val="24"/>
           <w:lang w:val="en-IN" w:eastAsia="zh-CN" w:bidi="hi-IN"/>
         </w:rPr>
-        <w:t>Percentage of estimates for test set that are off by less than 45% from true value: 93.54</w:t>
+        <w:t>Percentage of estimates for test set that are off by less than 45% from true value: 92.62</w:t>
       </w:r>
     </w:p>
     <w:p>
@@ -3300,7 +3300,7 @@
           <w:szCs w:val="24"/>
           <w:lang w:val="en-IN" w:eastAsia="zh-CN" w:bidi="hi-IN"/>
         </w:rPr>
-        <w:t>Percentage of estimates for test set that are off by less than 55% from true value: 96.00</w:t>
+        <w:t>Percentage of estimates for test set that are off by less than 55% from true value: 96.92</w:t>
       </w:r>
     </w:p>
     <w:sectPr>

</xml_diff>